<commit_message>
primeira reuniao de mapeamento: porque escolhemos cada modelo de agregacao de hierarquia
</commit_message>
<xml_diff>
--- a/Anotações do MER-X.docx
+++ b/Anotações do MER-X.docx
@@ -2773,8 +2773,400 @@
           <w:szCs w:val="28"/>
         </w:rPr>
       </w:pPr>
+    </w:p>
+    <w:p>
+      <w:pPr>
+        <w:jc w:val="both"/>
+        <w:rPr>
+          <w:rFonts w:ascii="Arial" w:hAnsi="Arial" w:cs="Arial"/>
+          <w:sz w:val="28"/>
+          <w:szCs w:val="28"/>
+        </w:rPr>
+      </w:pPr>
+    </w:p>
+    <w:p>
+      <w:pPr>
+        <w:jc w:val="both"/>
+        <w:rPr>
+          <w:rFonts w:ascii="Arial" w:hAnsi="Arial" w:cs="Arial"/>
+          <w:sz w:val="28"/>
+          <w:szCs w:val="28"/>
+        </w:rPr>
+      </w:pPr>
+      <w:r>
+        <w:rPr>
+          <w:rFonts w:ascii="Arial" w:hAnsi="Arial" w:cs="Arial"/>
+          <w:sz w:val="28"/>
+          <w:szCs w:val="28"/>
+        </w:rPr>
+        <w:t>MAPEAMENTO:</w:t>
+      </w:r>
       <w:bookmarkStart w:id="0" w:name="_GoBack"/>
       <w:bookmarkEnd w:id="0"/>
+    </w:p>
+    <w:p>
+      <w:pPr>
+        <w:jc w:val="both"/>
+        <w:rPr>
+          <w:rFonts w:ascii="Arial" w:hAnsi="Arial" w:cs="Arial"/>
+          <w:sz w:val="28"/>
+          <w:szCs w:val="28"/>
+        </w:rPr>
+      </w:pPr>
+      <w:r>
+        <w:rPr>
+          <w:rFonts w:ascii="Arial" w:hAnsi="Arial" w:cs="Arial"/>
+          <w:sz w:val="28"/>
+          <w:szCs w:val="28"/>
+        </w:rPr>
+        <w:t xml:space="preserve">8b no </w:t>
+      </w:r>
+      <w:proofErr w:type="spellStart"/>
+      <w:r>
+        <w:rPr>
+          <w:rFonts w:ascii="Arial" w:hAnsi="Arial" w:cs="Arial"/>
+          <w:sz w:val="28"/>
+          <w:szCs w:val="28"/>
+        </w:rPr>
+        <w:t>usuario</w:t>
+      </w:r>
+      <w:proofErr w:type="spellEnd"/>
+      <w:r>
+        <w:rPr>
+          <w:rFonts w:ascii="Arial" w:hAnsi="Arial" w:cs="Arial"/>
+          <w:sz w:val="28"/>
+          <w:szCs w:val="28"/>
+        </w:rPr>
+        <w:t>:</w:t>
+      </w:r>
+    </w:p>
+    <w:p>
+      <w:pPr>
+        <w:jc w:val="both"/>
+        <w:rPr>
+          <w:rFonts w:ascii="Arial" w:hAnsi="Arial" w:cs="Arial"/>
+          <w:sz w:val="28"/>
+          <w:szCs w:val="28"/>
+        </w:rPr>
+      </w:pPr>
+      <w:r>
+        <w:rPr>
+          <w:rFonts w:ascii="Arial" w:hAnsi="Arial" w:cs="Arial"/>
+          <w:sz w:val="28"/>
+          <w:szCs w:val="28"/>
+        </w:rPr>
+        <w:t>-</w:t>
+      </w:r>
+      <w:proofErr w:type="gramStart"/>
+      <w:r>
+        <w:rPr>
+          <w:rFonts w:ascii="Arial" w:hAnsi="Arial" w:cs="Arial"/>
+          <w:sz w:val="28"/>
+          <w:szCs w:val="28"/>
+        </w:rPr>
+        <w:t>dono</w:t>
+      </w:r>
+      <w:proofErr w:type="gramEnd"/>
+      <w:r>
+        <w:rPr>
+          <w:rFonts w:ascii="Arial" w:hAnsi="Arial" w:cs="Arial"/>
+          <w:sz w:val="28"/>
+          <w:szCs w:val="28"/>
+        </w:rPr>
+        <w:t xml:space="preserve"> de </w:t>
+      </w:r>
+      <w:proofErr w:type="spellStart"/>
+      <w:r>
+        <w:rPr>
+          <w:rFonts w:ascii="Arial" w:hAnsi="Arial" w:cs="Arial"/>
+          <w:sz w:val="28"/>
+          <w:szCs w:val="28"/>
+        </w:rPr>
+        <w:t>negocio</w:t>
+      </w:r>
+      <w:proofErr w:type="spellEnd"/>
+      <w:r>
+        <w:rPr>
+          <w:rFonts w:ascii="Arial" w:hAnsi="Arial" w:cs="Arial"/>
+          <w:sz w:val="28"/>
+          <w:szCs w:val="28"/>
+        </w:rPr>
+        <w:t xml:space="preserve"> e entregador tem trafico bem menor de consultas do que o consumidor faminto (que </w:t>
+      </w:r>
+      <w:proofErr w:type="spellStart"/>
+      <w:r>
+        <w:rPr>
+          <w:rFonts w:ascii="Arial" w:hAnsi="Arial" w:cs="Arial"/>
+          <w:sz w:val="28"/>
+          <w:szCs w:val="28"/>
+        </w:rPr>
+        <w:t>estara</w:t>
+      </w:r>
+      <w:proofErr w:type="spellEnd"/>
+      <w:r>
+        <w:rPr>
+          <w:rFonts w:ascii="Arial" w:hAnsi="Arial" w:cs="Arial"/>
+          <w:sz w:val="28"/>
+          <w:szCs w:val="28"/>
+        </w:rPr>
+        <w:t xml:space="preserve"> sempre sendo consultado)</w:t>
+      </w:r>
+    </w:p>
+    <w:p>
+      <w:pPr>
+        <w:jc w:val="both"/>
+        <w:rPr>
+          <w:rFonts w:ascii="Arial" w:hAnsi="Arial" w:cs="Arial"/>
+          <w:sz w:val="28"/>
+          <w:szCs w:val="28"/>
+        </w:rPr>
+      </w:pPr>
+      <w:r>
+        <w:rPr>
+          <w:rFonts w:ascii="Arial" w:hAnsi="Arial" w:cs="Arial"/>
+          <w:sz w:val="28"/>
+          <w:szCs w:val="28"/>
+        </w:rPr>
+        <w:t xml:space="preserve">-A consulta que relaciona dono/entregador/consumidor tem baixa </w:t>
+      </w:r>
+      <w:proofErr w:type="spellStart"/>
+      <w:r>
+        <w:rPr>
+          <w:rFonts w:ascii="Arial" w:hAnsi="Arial" w:cs="Arial"/>
+          <w:sz w:val="28"/>
+          <w:szCs w:val="28"/>
+        </w:rPr>
+        <w:t>relevancia</w:t>
+      </w:r>
+      <w:proofErr w:type="spellEnd"/>
+      <w:r>
+        <w:rPr>
+          <w:rFonts w:ascii="Arial" w:hAnsi="Arial" w:cs="Arial"/>
+          <w:sz w:val="28"/>
+          <w:szCs w:val="28"/>
+        </w:rPr>
+        <w:t xml:space="preserve"> pratica (mesmo ids sendo distintos)</w:t>
+      </w:r>
+    </w:p>
+    <w:p>
+      <w:pPr>
+        <w:jc w:val="both"/>
+        <w:rPr>
+          <w:rFonts w:ascii="Arial" w:hAnsi="Arial" w:cs="Arial"/>
+          <w:sz w:val="28"/>
+          <w:szCs w:val="28"/>
+        </w:rPr>
+      </w:pPr>
+    </w:p>
+    <w:p>
+      <w:pPr>
+        <w:jc w:val="both"/>
+        <w:rPr>
+          <w:rFonts w:ascii="Arial" w:hAnsi="Arial" w:cs="Arial"/>
+          <w:sz w:val="28"/>
+          <w:szCs w:val="28"/>
+        </w:rPr>
+      </w:pPr>
+      <w:r>
+        <w:rPr>
+          <w:rFonts w:ascii="Arial" w:hAnsi="Arial" w:cs="Arial"/>
+          <w:sz w:val="28"/>
+          <w:szCs w:val="28"/>
+        </w:rPr>
+        <w:t>8a no animador:</w:t>
+      </w:r>
+    </w:p>
+    <w:p>
+      <w:pPr>
+        <w:jc w:val="both"/>
+        <w:rPr>
+          <w:rFonts w:ascii="Arial" w:hAnsi="Arial" w:cs="Arial"/>
+          <w:sz w:val="28"/>
+          <w:szCs w:val="28"/>
+        </w:rPr>
+      </w:pPr>
+      <w:r>
+        <w:rPr>
+          <w:rFonts w:ascii="Arial" w:hAnsi="Arial" w:cs="Arial"/>
+          <w:sz w:val="28"/>
+          <w:szCs w:val="28"/>
+        </w:rPr>
+        <w:t xml:space="preserve">-Queremos evitar valores </w:t>
+      </w:r>
+      <w:proofErr w:type="spellStart"/>
+      <w:r>
+        <w:rPr>
+          <w:rFonts w:ascii="Arial" w:hAnsi="Arial" w:cs="Arial"/>
+          <w:sz w:val="28"/>
+          <w:szCs w:val="28"/>
+        </w:rPr>
+        <w:t>null</w:t>
+      </w:r>
+      <w:proofErr w:type="spellEnd"/>
+      <w:r>
+        <w:rPr>
+          <w:rFonts w:ascii="Arial" w:hAnsi="Arial" w:cs="Arial"/>
+          <w:sz w:val="28"/>
+          <w:szCs w:val="28"/>
+        </w:rPr>
+        <w:t xml:space="preserve"> </w:t>
+      </w:r>
+    </w:p>
+    <w:p>
+      <w:pPr>
+        <w:jc w:val="both"/>
+        <w:rPr>
+          <w:rFonts w:ascii="Arial" w:hAnsi="Arial" w:cs="Arial"/>
+          <w:sz w:val="28"/>
+          <w:szCs w:val="28"/>
+        </w:rPr>
+      </w:pPr>
+      <w:r>
+        <w:rPr>
+          <w:rFonts w:ascii="Arial" w:hAnsi="Arial" w:cs="Arial"/>
+          <w:sz w:val="28"/>
+          <w:szCs w:val="28"/>
+        </w:rPr>
+        <w:t xml:space="preserve">-Espera-se menor trafico em relação aos </w:t>
+      </w:r>
+      <w:proofErr w:type="gramStart"/>
+      <w:r>
+        <w:rPr>
+          <w:rFonts w:ascii="Arial" w:hAnsi="Arial" w:cs="Arial"/>
+          <w:sz w:val="28"/>
+          <w:szCs w:val="28"/>
+        </w:rPr>
+        <w:t>animadores..</w:t>
+      </w:r>
+      <w:proofErr w:type="gramEnd"/>
+    </w:p>
+    <w:p>
+      <w:pPr>
+        <w:jc w:val="both"/>
+        <w:rPr>
+          <w:rFonts w:ascii="Arial" w:hAnsi="Arial" w:cs="Arial"/>
+          <w:sz w:val="28"/>
+          <w:szCs w:val="28"/>
+        </w:rPr>
+      </w:pPr>
+      <w:r>
+        <w:rPr>
+          <w:rFonts w:ascii="Arial" w:hAnsi="Arial" w:cs="Arial"/>
+          <w:sz w:val="28"/>
+          <w:szCs w:val="28"/>
+        </w:rPr>
+        <w:t>-Facilita consulta de qual entregador é animador</w:t>
+      </w:r>
+    </w:p>
+    <w:p>
+      <w:pPr>
+        <w:jc w:val="both"/>
+        <w:rPr>
+          <w:rFonts w:ascii="Arial" w:hAnsi="Arial" w:cs="Arial"/>
+          <w:sz w:val="28"/>
+          <w:szCs w:val="28"/>
+        </w:rPr>
+      </w:pPr>
+    </w:p>
+    <w:p>
+      <w:pPr>
+        <w:jc w:val="both"/>
+        <w:rPr>
+          <w:rFonts w:ascii="Arial" w:hAnsi="Arial" w:cs="Arial"/>
+          <w:sz w:val="28"/>
+          <w:szCs w:val="28"/>
+        </w:rPr>
+      </w:pPr>
+      <w:r>
+        <w:rPr>
+          <w:rFonts w:ascii="Arial" w:hAnsi="Arial" w:cs="Arial"/>
+          <w:sz w:val="28"/>
+          <w:szCs w:val="28"/>
+        </w:rPr>
+        <w:t>8a no pedido:</w:t>
+      </w:r>
+    </w:p>
+    <w:p>
+      <w:pPr>
+        <w:jc w:val="both"/>
+        <w:rPr>
+          <w:rFonts w:ascii="Arial" w:hAnsi="Arial" w:cs="Arial"/>
+          <w:sz w:val="28"/>
+          <w:szCs w:val="28"/>
+        </w:rPr>
+      </w:pPr>
+      <w:r>
+        <w:rPr>
+          <w:rFonts w:ascii="Arial" w:hAnsi="Arial" w:cs="Arial"/>
+          <w:sz w:val="28"/>
+          <w:szCs w:val="28"/>
+        </w:rPr>
+        <w:t xml:space="preserve">-Queremos evitar valores </w:t>
+      </w:r>
+      <w:proofErr w:type="spellStart"/>
+      <w:r>
+        <w:rPr>
+          <w:rFonts w:ascii="Arial" w:hAnsi="Arial" w:cs="Arial"/>
+          <w:sz w:val="28"/>
+          <w:szCs w:val="28"/>
+        </w:rPr>
+        <w:t>null</w:t>
+      </w:r>
+      <w:proofErr w:type="spellEnd"/>
+      <w:r>
+        <w:rPr>
+          <w:rFonts w:ascii="Arial" w:hAnsi="Arial" w:cs="Arial"/>
+          <w:sz w:val="28"/>
+          <w:szCs w:val="28"/>
+        </w:rPr>
+        <w:t xml:space="preserve"> </w:t>
+      </w:r>
+    </w:p>
+    <w:p>
+      <w:pPr>
+        <w:jc w:val="both"/>
+        <w:rPr>
+          <w:rFonts w:ascii="Arial" w:hAnsi="Arial" w:cs="Arial"/>
+          <w:sz w:val="28"/>
+          <w:szCs w:val="28"/>
+        </w:rPr>
+      </w:pPr>
+      <w:r>
+        <w:rPr>
+          <w:rFonts w:ascii="Arial" w:hAnsi="Arial" w:cs="Arial"/>
+          <w:sz w:val="28"/>
+          <w:szCs w:val="28"/>
+        </w:rPr>
+        <w:t xml:space="preserve"> -Espera-se menor trafico em relação aos pedido </w:t>
+      </w:r>
+      <w:proofErr w:type="gramStart"/>
+      <w:r>
+        <w:rPr>
+          <w:rFonts w:ascii="Arial" w:hAnsi="Arial" w:cs="Arial"/>
+          <w:sz w:val="28"/>
+          <w:szCs w:val="28"/>
+        </w:rPr>
+        <w:t>animado..</w:t>
+      </w:r>
+      <w:proofErr w:type="gramEnd"/>
+    </w:p>
+    <w:p>
+      <w:pPr>
+        <w:jc w:val="both"/>
+        <w:rPr>
+          <w:rFonts w:ascii="Arial" w:hAnsi="Arial" w:cs="Arial"/>
+          <w:sz w:val="28"/>
+          <w:szCs w:val="28"/>
+        </w:rPr>
+      </w:pPr>
+      <w:r>
+        <w:rPr>
+          <w:rFonts w:ascii="Arial" w:hAnsi="Arial" w:cs="Arial"/>
+          <w:sz w:val="28"/>
+          <w:szCs w:val="28"/>
+        </w:rPr>
+        <w:t>-Facilita consulta de qual pedido é pedido animado.</w:t>
+      </w:r>
     </w:p>
     <w:sectPr>
       <w:pgSz w:w="11906" w:h="17338"/>

</xml_diff>